<commit_message>
Replace Final Audit Report.docx
</commit_message>
<xml_diff>
--- a/documentation/Documents/Final audit report/Final Audit Report.docx
+++ b/documentation/Documents/Final audit report/Final Audit Report.docx
@@ -1467,7 +1467,7 @@
           <v:shape id="_x0000_i1025" type="#_x0000_t75" style="width:77.15pt;height:49.9pt" o:ole="">
             <v:imagedata r:id="rId7" o:title=""/>
           </v:shape>
-          <o:OLEObject Type="Embed" ProgID="Word.Document.12" ShapeID="_x0000_i1025" DrawAspect="Icon" ObjectID="_1773537720" r:id="rId8">
+          <o:OLEObject Type="Embed" ProgID="Word.Document.12" ShapeID="_x0000_i1025" DrawAspect="Icon" ObjectID="_1775914554" r:id="rId8">
             <o:FieldCodes>\s</o:FieldCodes>
           </o:OLEObject>
         </w:object>
@@ -1736,21 +1736,7 @@
         <w:rPr>
           <w:color w:val="00B050"/>
         </w:rPr>
-        <w:t xml:space="preserve">Got project approved by </w:t>
-      </w:r>
-      <w:proofErr w:type="gramStart"/>
-      <w:r>
-        <w:rPr>
-          <w:color w:val="00B050"/>
-        </w:rPr>
-        <w:t>Jon, and</w:t>
-      </w:r>
-      <w:proofErr w:type="gramEnd"/>
-      <w:r>
-        <w:rPr>
-          <w:color w:val="00B050"/>
-        </w:rPr>
-        <w:t xml:space="preserve"> updated the PDD with our approved plan and direction.</w:t>
+        <w:t>Got project approved by Jon, and updated the PDD with our approved plan and direction.</w:t>
       </w:r>
     </w:p>
     <w:bookmarkEnd w:id="7"/>
@@ -2043,7 +2029,7 @@
           <v:shape id="_x0000_i1026" type="#_x0000_t75" style="width:77.15pt;height:49.9pt" o:ole="">
             <v:imagedata r:id="rId9" o:title=""/>
           </v:shape>
-          <o:OLEObject Type="Embed" ProgID="Word.Document.12" ShapeID="_x0000_i1026" DrawAspect="Icon" ObjectID="_1773537721" r:id="rId10">
+          <o:OLEObject Type="Embed" ProgID="Word.Document.12" ShapeID="_x0000_i1026" DrawAspect="Icon" ObjectID="_1775914555" r:id="rId10">
             <o:FieldCodes>\s</o:FieldCodes>
           </o:OLEObject>
         </w:object>
@@ -3166,6 +3152,226 @@
         <w:t>: Beyond compliance, advocate for and implement best practices in accessibility, setting a positive example for other organizations.</w:t>
       </w:r>
     </w:p>
+    <w:p/>
+    <w:p>
+      <w:pPr>
+        <w:pStyle w:val="Heading1"/>
+      </w:pPr>
+      <w:r>
+        <w:t>Feasibility Study</w:t>
+      </w:r>
+    </w:p>
+    <w:p>
+      <w:pPr>
+        <w:pStyle w:val="Heading2"/>
+      </w:pPr>
+      <w:r>
+        <w:t>Executive Summary</w:t>
+      </w:r>
+    </w:p>
+    <w:p>
+      <w:r>
+        <w:t xml:space="preserve">This is a </w:t>
+      </w:r>
+      <w:r>
+        <w:t xml:space="preserve">concise overview of the project, highlighting the primary objective of creating a platform where individuals with hidden disabilities can voice their opinions and share reviews about events they attended.  </w:t>
+      </w:r>
+    </w:p>
+    <w:p>
+      <w:pPr>
+        <w:pStyle w:val="Heading2"/>
+      </w:pPr>
+      <w:r>
+        <w:t xml:space="preserve">Project Description </w:t>
+      </w:r>
+    </w:p>
+    <w:p>
+      <w:pPr>
+        <w:numPr>
+          <w:ilvl w:val="0"/>
+          <w:numId w:val="8"/>
+        </w:numPr>
+      </w:pPr>
+      <w:r>
+        <w:rPr>
+          <w:b/>
+          <w:bCs/>
+        </w:rPr>
+        <w:t>Objective</w:t>
+      </w:r>
+      <w:r>
+        <w:t xml:space="preserve">: To develop a user-friendly website that allows individuals with hidden disabilities to </w:t>
+      </w:r>
+      <w:r>
+        <w:t>submit</w:t>
+      </w:r>
+      <w:r>
+        <w:t xml:space="preserve"> reviews</w:t>
+      </w:r>
+      <w:r>
+        <w:t xml:space="preserve"> to charity event holders</w:t>
+      </w:r>
+      <w:r>
+        <w:t xml:space="preserve"> about the accessibility of various events.</w:t>
+      </w:r>
+    </w:p>
+    <w:p>
+      <w:pPr>
+        <w:numPr>
+          <w:ilvl w:val="0"/>
+          <w:numId w:val="8"/>
+        </w:numPr>
+      </w:pPr>
+      <w:r>
+        <w:rPr>
+          <w:b/>
+          <w:bCs/>
+        </w:rPr>
+        <w:t>Scope</w:t>
+      </w:r>
+      <w:r>
+        <w:t xml:space="preserve">: The website will include features such as user profiles, event listings, review systems, accessibility rating scales, and </w:t>
+      </w:r>
+      <w:r>
+        <w:t>analytics</w:t>
+      </w:r>
+      <w:r>
+        <w:t xml:space="preserve"> for </w:t>
+      </w:r>
+      <w:r>
+        <w:t xml:space="preserve">charities to </w:t>
+      </w:r>
+      <w:r>
+        <w:rPr>
+          <w:i/>
+          <w:iCs/>
+          <w:highlight w:val="yellow"/>
+        </w:rPr>
+        <w:t>analyse</w:t>
+      </w:r>
+      <w:r>
+        <w:t>.</w:t>
+      </w:r>
+    </w:p>
+    <w:p>
+      <w:pPr>
+        <w:numPr>
+          <w:ilvl w:val="0"/>
+          <w:numId w:val="8"/>
+        </w:numPr>
+      </w:pPr>
+      <w:r>
+        <w:rPr>
+          <w:b/>
+          <w:bCs/>
+        </w:rPr>
+        <w:t>Target Audience</w:t>
+      </w:r>
+      <w:r>
+        <w:t xml:space="preserve">: Individuals with hidden disabilities, event organizers, and </w:t>
+      </w:r>
+      <w:r>
+        <w:t>charity workers.</w:t>
+      </w:r>
+    </w:p>
+    <w:p>
+      <w:pPr>
+        <w:pStyle w:val="Heading2"/>
+      </w:pPr>
+      <w:r>
+        <w:t>Technical Feasibility</w:t>
+      </w:r>
+    </w:p>
+    <w:p>
+      <w:pPr>
+        <w:numPr>
+          <w:ilvl w:val="0"/>
+          <w:numId w:val="9"/>
+        </w:numPr>
+      </w:pPr>
+      <w:r>
+        <w:rPr>
+          <w:b/>
+          <w:bCs/>
+        </w:rPr>
+        <w:t>Technology Requirements</w:t>
+      </w:r>
+      <w:r>
+        <w:t xml:space="preserve">: The website will require a responsive web design, a backend database, and a secure user authentication system. Tools like HTML5, CSS3, JavaScript (React), and a server-side language (Python with Django) will </w:t>
+      </w:r>
+      <w:r>
+        <w:t>be used.</w:t>
+      </w:r>
+    </w:p>
+    <w:p>
+      <w:pPr>
+        <w:numPr>
+          <w:ilvl w:val="0"/>
+          <w:numId w:val="9"/>
+        </w:numPr>
+      </w:pPr>
+      <w:r>
+        <w:rPr>
+          <w:b/>
+          <w:bCs/>
+        </w:rPr>
+        <w:lastRenderedPageBreak/>
+        <w:t>Technical Team</w:t>
+      </w:r>
+      <w:r>
+        <w:t>: A project manager,</w:t>
+      </w:r>
+      <w:r>
+        <w:t xml:space="preserve"> vice project manager,</w:t>
+      </w:r>
+      <w:r>
+        <w:t xml:space="preserve"> </w:t>
+      </w:r>
+      <w:r>
+        <w:t xml:space="preserve">front and back-end </w:t>
+      </w:r>
+      <w:r>
+        <w:t xml:space="preserve">web developers, </w:t>
+      </w:r>
+      <w:r>
+        <w:t>and a documentary are all necessary. Roles have been delegated based on the teams' strengths.</w:t>
+      </w:r>
+    </w:p>
+    <w:p>
+      <w:pPr>
+        <w:pStyle w:val="Heading2"/>
+      </w:pPr>
+      <w:r>
+        <w:t>Legal Feasibility</w:t>
+      </w:r>
+    </w:p>
+    <w:p>
+      <w:pPr>
+        <w:pStyle w:val="ListParagraph"/>
+        <w:numPr>
+          <w:ilvl w:val="0"/>
+          <w:numId w:val="11"/>
+        </w:numPr>
+      </w:pPr>
+      <w:r>
+        <w:rPr>
+          <w:b/>
+          <w:bCs/>
+        </w:rPr>
+        <w:t xml:space="preserve">Compliance with Equality Act 2010: </w:t>
+      </w:r>
+      <w:r>
+        <w:t xml:space="preserve">The website must adhere to the Equality Act 2010 which will protect individuals from discrimination based on their disabilities. This legislation requires </w:t>
+      </w:r>
+      <w:r>
+        <w:t xml:space="preserve">services </w:t>
+      </w:r>
+    </w:p>
+    <w:p/>
+    <w:p/>
+    <w:p/>
+    <w:p/>
+    <w:p/>
     <w:p/>
     <w:p/>
     <w:p/>
@@ -3412,6 +3618,155 @@
     </w:lvl>
   </w:abstractNum>
   <w:abstractNum w:abstractNumId="2" w15:restartNumberingAfterBreak="0">
+    <w:nsid w:val="1695060F"/>
+    <w:multiLevelType w:val="multilevel"/>
+    <w:tmpl w:val="1EF26E34"/>
+    <w:lvl w:ilvl="0">
+      <w:start w:val="1"/>
+      <w:numFmt w:val="bullet"/>
+      <w:lvlText w:val=""/>
+      <w:lvlJc w:val="left"/>
+      <w:pPr>
+        <w:tabs>
+          <w:tab w:val="num" w:pos="720"/>
+        </w:tabs>
+        <w:ind w:left="720" w:hanging="360"/>
+      </w:pPr>
+      <w:rPr>
+        <w:rFonts w:ascii="Symbol" w:hAnsi="Symbol" w:hint="default"/>
+        <w:sz w:val="20"/>
+      </w:rPr>
+    </w:lvl>
+    <w:lvl w:ilvl="1" w:tentative="1">
+      <w:start w:val="1"/>
+      <w:numFmt w:val="bullet"/>
+      <w:lvlText w:val=""/>
+      <w:lvlJc w:val="left"/>
+      <w:pPr>
+        <w:tabs>
+          <w:tab w:val="num" w:pos="1440"/>
+        </w:tabs>
+        <w:ind w:left="1440" w:hanging="360"/>
+      </w:pPr>
+      <w:rPr>
+        <w:rFonts w:ascii="Symbol" w:hAnsi="Symbol" w:hint="default"/>
+        <w:sz w:val="20"/>
+      </w:rPr>
+    </w:lvl>
+    <w:lvl w:ilvl="2" w:tentative="1">
+      <w:start w:val="1"/>
+      <w:numFmt w:val="bullet"/>
+      <w:lvlText w:val=""/>
+      <w:lvlJc w:val="left"/>
+      <w:pPr>
+        <w:tabs>
+          <w:tab w:val="num" w:pos="2160"/>
+        </w:tabs>
+        <w:ind w:left="2160" w:hanging="360"/>
+      </w:pPr>
+      <w:rPr>
+        <w:rFonts w:ascii="Symbol" w:hAnsi="Symbol" w:hint="default"/>
+        <w:sz w:val="20"/>
+      </w:rPr>
+    </w:lvl>
+    <w:lvl w:ilvl="3" w:tentative="1">
+      <w:start w:val="1"/>
+      <w:numFmt w:val="bullet"/>
+      <w:lvlText w:val=""/>
+      <w:lvlJc w:val="left"/>
+      <w:pPr>
+        <w:tabs>
+          <w:tab w:val="num" w:pos="2880"/>
+        </w:tabs>
+        <w:ind w:left="2880" w:hanging="360"/>
+      </w:pPr>
+      <w:rPr>
+        <w:rFonts w:ascii="Symbol" w:hAnsi="Symbol" w:hint="default"/>
+        <w:sz w:val="20"/>
+      </w:rPr>
+    </w:lvl>
+    <w:lvl w:ilvl="4" w:tentative="1">
+      <w:start w:val="1"/>
+      <w:numFmt w:val="bullet"/>
+      <w:lvlText w:val=""/>
+      <w:lvlJc w:val="left"/>
+      <w:pPr>
+        <w:tabs>
+          <w:tab w:val="num" w:pos="3600"/>
+        </w:tabs>
+        <w:ind w:left="3600" w:hanging="360"/>
+      </w:pPr>
+      <w:rPr>
+        <w:rFonts w:ascii="Symbol" w:hAnsi="Symbol" w:hint="default"/>
+        <w:sz w:val="20"/>
+      </w:rPr>
+    </w:lvl>
+    <w:lvl w:ilvl="5" w:tentative="1">
+      <w:start w:val="1"/>
+      <w:numFmt w:val="bullet"/>
+      <w:lvlText w:val=""/>
+      <w:lvlJc w:val="left"/>
+      <w:pPr>
+        <w:tabs>
+          <w:tab w:val="num" w:pos="4320"/>
+        </w:tabs>
+        <w:ind w:left="4320" w:hanging="360"/>
+      </w:pPr>
+      <w:rPr>
+        <w:rFonts w:ascii="Symbol" w:hAnsi="Symbol" w:hint="default"/>
+        <w:sz w:val="20"/>
+      </w:rPr>
+    </w:lvl>
+    <w:lvl w:ilvl="6" w:tentative="1">
+      <w:start w:val="1"/>
+      <w:numFmt w:val="bullet"/>
+      <w:lvlText w:val=""/>
+      <w:lvlJc w:val="left"/>
+      <w:pPr>
+        <w:tabs>
+          <w:tab w:val="num" w:pos="5040"/>
+        </w:tabs>
+        <w:ind w:left="5040" w:hanging="360"/>
+      </w:pPr>
+      <w:rPr>
+        <w:rFonts w:ascii="Symbol" w:hAnsi="Symbol" w:hint="default"/>
+        <w:sz w:val="20"/>
+      </w:rPr>
+    </w:lvl>
+    <w:lvl w:ilvl="7" w:tentative="1">
+      <w:start w:val="1"/>
+      <w:numFmt w:val="bullet"/>
+      <w:lvlText w:val=""/>
+      <w:lvlJc w:val="left"/>
+      <w:pPr>
+        <w:tabs>
+          <w:tab w:val="num" w:pos="5760"/>
+        </w:tabs>
+        <w:ind w:left="5760" w:hanging="360"/>
+      </w:pPr>
+      <w:rPr>
+        <w:rFonts w:ascii="Symbol" w:hAnsi="Symbol" w:hint="default"/>
+        <w:sz w:val="20"/>
+      </w:rPr>
+    </w:lvl>
+    <w:lvl w:ilvl="8" w:tentative="1">
+      <w:start w:val="1"/>
+      <w:numFmt w:val="bullet"/>
+      <w:lvlText w:val=""/>
+      <w:lvlJc w:val="left"/>
+      <w:pPr>
+        <w:tabs>
+          <w:tab w:val="num" w:pos="6480"/>
+        </w:tabs>
+        <w:ind w:left="6480" w:hanging="360"/>
+      </w:pPr>
+      <w:rPr>
+        <w:rFonts w:ascii="Symbol" w:hAnsi="Symbol" w:hint="default"/>
+        <w:sz w:val="20"/>
+      </w:rPr>
+    </w:lvl>
+  </w:abstractNum>
+  <w:abstractNum w:abstractNumId="3" w15:restartNumberingAfterBreak="0">
     <w:nsid w:val="307E1A8C"/>
     <w:multiLevelType w:val="multilevel"/>
     <w:tmpl w:val="518A7662"/>
@@ -3524,7 +3879,382 @@
       </w:pPr>
     </w:lvl>
   </w:abstractNum>
-  <w:abstractNum w:abstractNumId="3" w15:restartNumberingAfterBreak="0">
+  <w:abstractNum w:abstractNumId="4" w15:restartNumberingAfterBreak="0">
+    <w:nsid w:val="3B6B3E2B"/>
+    <w:multiLevelType w:val="multilevel"/>
+    <w:tmpl w:val="589CE26C"/>
+    <w:lvl w:ilvl="0">
+      <w:start w:val="1"/>
+      <w:numFmt w:val="bullet"/>
+      <w:lvlText w:val=""/>
+      <w:lvlJc w:val="left"/>
+      <w:pPr>
+        <w:tabs>
+          <w:tab w:val="num" w:pos="720"/>
+        </w:tabs>
+        <w:ind w:left="720" w:hanging="360"/>
+      </w:pPr>
+      <w:rPr>
+        <w:rFonts w:ascii="Symbol" w:hAnsi="Symbol" w:hint="default"/>
+        <w:sz w:val="20"/>
+      </w:rPr>
+    </w:lvl>
+    <w:lvl w:ilvl="1" w:tentative="1">
+      <w:start w:val="1"/>
+      <w:numFmt w:val="bullet"/>
+      <w:lvlText w:val=""/>
+      <w:lvlJc w:val="left"/>
+      <w:pPr>
+        <w:tabs>
+          <w:tab w:val="num" w:pos="1440"/>
+        </w:tabs>
+        <w:ind w:left="1440" w:hanging="360"/>
+      </w:pPr>
+      <w:rPr>
+        <w:rFonts w:ascii="Symbol" w:hAnsi="Symbol" w:hint="default"/>
+        <w:sz w:val="20"/>
+      </w:rPr>
+    </w:lvl>
+    <w:lvl w:ilvl="2" w:tentative="1">
+      <w:start w:val="1"/>
+      <w:numFmt w:val="bullet"/>
+      <w:lvlText w:val=""/>
+      <w:lvlJc w:val="left"/>
+      <w:pPr>
+        <w:tabs>
+          <w:tab w:val="num" w:pos="2160"/>
+        </w:tabs>
+        <w:ind w:left="2160" w:hanging="360"/>
+      </w:pPr>
+      <w:rPr>
+        <w:rFonts w:ascii="Symbol" w:hAnsi="Symbol" w:hint="default"/>
+        <w:sz w:val="20"/>
+      </w:rPr>
+    </w:lvl>
+    <w:lvl w:ilvl="3" w:tentative="1">
+      <w:start w:val="1"/>
+      <w:numFmt w:val="bullet"/>
+      <w:lvlText w:val=""/>
+      <w:lvlJc w:val="left"/>
+      <w:pPr>
+        <w:tabs>
+          <w:tab w:val="num" w:pos="2880"/>
+        </w:tabs>
+        <w:ind w:left="2880" w:hanging="360"/>
+      </w:pPr>
+      <w:rPr>
+        <w:rFonts w:ascii="Symbol" w:hAnsi="Symbol" w:hint="default"/>
+        <w:sz w:val="20"/>
+      </w:rPr>
+    </w:lvl>
+    <w:lvl w:ilvl="4" w:tentative="1">
+      <w:start w:val="1"/>
+      <w:numFmt w:val="bullet"/>
+      <w:lvlText w:val=""/>
+      <w:lvlJc w:val="left"/>
+      <w:pPr>
+        <w:tabs>
+          <w:tab w:val="num" w:pos="3600"/>
+        </w:tabs>
+        <w:ind w:left="3600" w:hanging="360"/>
+      </w:pPr>
+      <w:rPr>
+        <w:rFonts w:ascii="Symbol" w:hAnsi="Symbol" w:hint="default"/>
+        <w:sz w:val="20"/>
+      </w:rPr>
+    </w:lvl>
+    <w:lvl w:ilvl="5" w:tentative="1">
+      <w:start w:val="1"/>
+      <w:numFmt w:val="bullet"/>
+      <w:lvlText w:val=""/>
+      <w:lvlJc w:val="left"/>
+      <w:pPr>
+        <w:tabs>
+          <w:tab w:val="num" w:pos="4320"/>
+        </w:tabs>
+        <w:ind w:left="4320" w:hanging="360"/>
+      </w:pPr>
+      <w:rPr>
+        <w:rFonts w:ascii="Symbol" w:hAnsi="Symbol" w:hint="default"/>
+        <w:sz w:val="20"/>
+      </w:rPr>
+    </w:lvl>
+    <w:lvl w:ilvl="6" w:tentative="1">
+      <w:start w:val="1"/>
+      <w:numFmt w:val="bullet"/>
+      <w:lvlText w:val=""/>
+      <w:lvlJc w:val="left"/>
+      <w:pPr>
+        <w:tabs>
+          <w:tab w:val="num" w:pos="5040"/>
+        </w:tabs>
+        <w:ind w:left="5040" w:hanging="360"/>
+      </w:pPr>
+      <w:rPr>
+        <w:rFonts w:ascii="Symbol" w:hAnsi="Symbol" w:hint="default"/>
+        <w:sz w:val="20"/>
+      </w:rPr>
+    </w:lvl>
+    <w:lvl w:ilvl="7" w:tentative="1">
+      <w:start w:val="1"/>
+      <w:numFmt w:val="bullet"/>
+      <w:lvlText w:val=""/>
+      <w:lvlJc w:val="left"/>
+      <w:pPr>
+        <w:tabs>
+          <w:tab w:val="num" w:pos="5760"/>
+        </w:tabs>
+        <w:ind w:left="5760" w:hanging="360"/>
+      </w:pPr>
+      <w:rPr>
+        <w:rFonts w:ascii="Symbol" w:hAnsi="Symbol" w:hint="default"/>
+        <w:sz w:val="20"/>
+      </w:rPr>
+    </w:lvl>
+    <w:lvl w:ilvl="8" w:tentative="1">
+      <w:start w:val="1"/>
+      <w:numFmt w:val="bullet"/>
+      <w:lvlText w:val=""/>
+      <w:lvlJc w:val="left"/>
+      <w:pPr>
+        <w:tabs>
+          <w:tab w:val="num" w:pos="6480"/>
+        </w:tabs>
+        <w:ind w:left="6480" w:hanging="360"/>
+      </w:pPr>
+      <w:rPr>
+        <w:rFonts w:ascii="Symbol" w:hAnsi="Symbol" w:hint="default"/>
+        <w:sz w:val="20"/>
+      </w:rPr>
+    </w:lvl>
+  </w:abstractNum>
+  <w:abstractNum w:abstractNumId="5" w15:restartNumberingAfterBreak="0">
+    <w:nsid w:val="403A3CB8"/>
+    <w:multiLevelType w:val="hybridMultilevel"/>
+    <w:tmpl w:val="45A8A706"/>
+    <w:lvl w:ilvl="0" w:tplc="08090001">
+      <w:start w:val="1"/>
+      <w:numFmt w:val="bullet"/>
+      <w:lvlText w:val=""/>
+      <w:lvlJc w:val="left"/>
+      <w:pPr>
+        <w:ind w:left="720" w:hanging="360"/>
+      </w:pPr>
+      <w:rPr>
+        <w:rFonts w:ascii="Symbol" w:hAnsi="Symbol" w:hint="default"/>
+      </w:rPr>
+    </w:lvl>
+    <w:lvl w:ilvl="1" w:tplc="08090003" w:tentative="1">
+      <w:start w:val="1"/>
+      <w:numFmt w:val="bullet"/>
+      <w:lvlText w:val="o"/>
+      <w:lvlJc w:val="left"/>
+      <w:pPr>
+        <w:ind w:left="1440" w:hanging="360"/>
+      </w:pPr>
+      <w:rPr>
+        <w:rFonts w:ascii="Courier New" w:hAnsi="Courier New" w:cs="Courier New" w:hint="default"/>
+      </w:rPr>
+    </w:lvl>
+    <w:lvl w:ilvl="2" w:tplc="08090005" w:tentative="1">
+      <w:start w:val="1"/>
+      <w:numFmt w:val="bullet"/>
+      <w:lvlText w:val=""/>
+      <w:lvlJc w:val="left"/>
+      <w:pPr>
+        <w:ind w:left="2160" w:hanging="360"/>
+      </w:pPr>
+      <w:rPr>
+        <w:rFonts w:ascii="Wingdings" w:hAnsi="Wingdings" w:hint="default"/>
+      </w:rPr>
+    </w:lvl>
+    <w:lvl w:ilvl="3" w:tplc="08090001" w:tentative="1">
+      <w:start w:val="1"/>
+      <w:numFmt w:val="bullet"/>
+      <w:lvlText w:val=""/>
+      <w:lvlJc w:val="left"/>
+      <w:pPr>
+        <w:ind w:left="2880" w:hanging="360"/>
+      </w:pPr>
+      <w:rPr>
+        <w:rFonts w:ascii="Symbol" w:hAnsi="Symbol" w:hint="default"/>
+      </w:rPr>
+    </w:lvl>
+    <w:lvl w:ilvl="4" w:tplc="08090003" w:tentative="1">
+      <w:start w:val="1"/>
+      <w:numFmt w:val="bullet"/>
+      <w:lvlText w:val="o"/>
+      <w:lvlJc w:val="left"/>
+      <w:pPr>
+        <w:ind w:left="3600" w:hanging="360"/>
+      </w:pPr>
+      <w:rPr>
+        <w:rFonts w:ascii="Courier New" w:hAnsi="Courier New" w:cs="Courier New" w:hint="default"/>
+      </w:rPr>
+    </w:lvl>
+    <w:lvl w:ilvl="5" w:tplc="08090005" w:tentative="1">
+      <w:start w:val="1"/>
+      <w:numFmt w:val="bullet"/>
+      <w:lvlText w:val=""/>
+      <w:lvlJc w:val="left"/>
+      <w:pPr>
+        <w:ind w:left="4320" w:hanging="360"/>
+      </w:pPr>
+      <w:rPr>
+        <w:rFonts w:ascii="Wingdings" w:hAnsi="Wingdings" w:hint="default"/>
+      </w:rPr>
+    </w:lvl>
+    <w:lvl w:ilvl="6" w:tplc="08090001" w:tentative="1">
+      <w:start w:val="1"/>
+      <w:numFmt w:val="bullet"/>
+      <w:lvlText w:val=""/>
+      <w:lvlJc w:val="left"/>
+      <w:pPr>
+        <w:ind w:left="5040" w:hanging="360"/>
+      </w:pPr>
+      <w:rPr>
+        <w:rFonts w:ascii="Symbol" w:hAnsi="Symbol" w:hint="default"/>
+      </w:rPr>
+    </w:lvl>
+    <w:lvl w:ilvl="7" w:tplc="08090003" w:tentative="1">
+      <w:start w:val="1"/>
+      <w:numFmt w:val="bullet"/>
+      <w:lvlText w:val="o"/>
+      <w:lvlJc w:val="left"/>
+      <w:pPr>
+        <w:ind w:left="5760" w:hanging="360"/>
+      </w:pPr>
+      <w:rPr>
+        <w:rFonts w:ascii="Courier New" w:hAnsi="Courier New" w:cs="Courier New" w:hint="default"/>
+      </w:rPr>
+    </w:lvl>
+    <w:lvl w:ilvl="8" w:tplc="08090005" w:tentative="1">
+      <w:start w:val="1"/>
+      <w:numFmt w:val="bullet"/>
+      <w:lvlText w:val=""/>
+      <w:lvlJc w:val="left"/>
+      <w:pPr>
+        <w:ind w:left="6480" w:hanging="360"/>
+      </w:pPr>
+      <w:rPr>
+        <w:rFonts w:ascii="Wingdings" w:hAnsi="Wingdings" w:hint="default"/>
+      </w:rPr>
+    </w:lvl>
+  </w:abstractNum>
+  <w:abstractNum w:abstractNumId="6" w15:restartNumberingAfterBreak="0">
+    <w:nsid w:val="407F1A52"/>
+    <w:multiLevelType w:val="multilevel"/>
+    <w:tmpl w:val="C5B06A26"/>
+    <w:lvl w:ilvl="0">
+      <w:start w:val="1"/>
+      <w:numFmt w:val="decimal"/>
+      <w:lvlText w:val="%1."/>
+      <w:lvlJc w:val="left"/>
+      <w:pPr>
+        <w:tabs>
+          <w:tab w:val="num" w:pos="720"/>
+        </w:tabs>
+        <w:ind w:left="720" w:hanging="360"/>
+      </w:pPr>
+    </w:lvl>
+    <w:lvl w:ilvl="1" w:tentative="1">
+      <w:start w:val="1"/>
+      <w:numFmt w:val="decimal"/>
+      <w:lvlText w:val="%2."/>
+      <w:lvlJc w:val="left"/>
+      <w:pPr>
+        <w:tabs>
+          <w:tab w:val="num" w:pos="1440"/>
+        </w:tabs>
+        <w:ind w:left="1440" w:hanging="360"/>
+      </w:pPr>
+    </w:lvl>
+    <w:lvl w:ilvl="2" w:tentative="1">
+      <w:start w:val="1"/>
+      <w:numFmt w:val="decimal"/>
+      <w:lvlText w:val="%3."/>
+      <w:lvlJc w:val="left"/>
+      <w:pPr>
+        <w:tabs>
+          <w:tab w:val="num" w:pos="2160"/>
+        </w:tabs>
+        <w:ind w:left="2160" w:hanging="360"/>
+      </w:pPr>
+    </w:lvl>
+    <w:lvl w:ilvl="3" w:tentative="1">
+      <w:start w:val="1"/>
+      <w:numFmt w:val="decimal"/>
+      <w:lvlText w:val="%4."/>
+      <w:lvlJc w:val="left"/>
+      <w:pPr>
+        <w:tabs>
+          <w:tab w:val="num" w:pos="2880"/>
+        </w:tabs>
+        <w:ind w:left="2880" w:hanging="360"/>
+      </w:pPr>
+    </w:lvl>
+    <w:lvl w:ilvl="4" w:tentative="1">
+      <w:start w:val="1"/>
+      <w:numFmt w:val="decimal"/>
+      <w:lvlText w:val="%5."/>
+      <w:lvlJc w:val="left"/>
+      <w:pPr>
+        <w:tabs>
+          <w:tab w:val="num" w:pos="3600"/>
+        </w:tabs>
+        <w:ind w:left="3600" w:hanging="360"/>
+      </w:pPr>
+    </w:lvl>
+    <w:lvl w:ilvl="5" w:tentative="1">
+      <w:start w:val="1"/>
+      <w:numFmt w:val="decimal"/>
+      <w:lvlText w:val="%6."/>
+      <w:lvlJc w:val="left"/>
+      <w:pPr>
+        <w:tabs>
+          <w:tab w:val="num" w:pos="4320"/>
+        </w:tabs>
+        <w:ind w:left="4320" w:hanging="360"/>
+      </w:pPr>
+    </w:lvl>
+    <w:lvl w:ilvl="6" w:tentative="1">
+      <w:start w:val="1"/>
+      <w:numFmt w:val="decimal"/>
+      <w:lvlText w:val="%7."/>
+      <w:lvlJc w:val="left"/>
+      <w:pPr>
+        <w:tabs>
+          <w:tab w:val="num" w:pos="5040"/>
+        </w:tabs>
+        <w:ind w:left="5040" w:hanging="360"/>
+      </w:pPr>
+    </w:lvl>
+    <w:lvl w:ilvl="7" w:tentative="1">
+      <w:start w:val="1"/>
+      <w:numFmt w:val="decimal"/>
+      <w:lvlText w:val="%8."/>
+      <w:lvlJc w:val="left"/>
+      <w:pPr>
+        <w:tabs>
+          <w:tab w:val="num" w:pos="5760"/>
+        </w:tabs>
+        <w:ind w:left="5760" w:hanging="360"/>
+      </w:pPr>
+    </w:lvl>
+    <w:lvl w:ilvl="8" w:tentative="1">
+      <w:start w:val="1"/>
+      <w:numFmt w:val="decimal"/>
+      <w:lvlText w:val="%9."/>
+      <w:lvlJc w:val="left"/>
+      <w:pPr>
+        <w:tabs>
+          <w:tab w:val="num" w:pos="6480"/>
+        </w:tabs>
+        <w:ind w:left="6480" w:hanging="360"/>
+      </w:pPr>
+    </w:lvl>
+  </w:abstractNum>
+  <w:abstractNum w:abstractNumId="7" w15:restartNumberingAfterBreak="0">
     <w:nsid w:val="4104787D"/>
     <w:multiLevelType w:val="hybridMultilevel"/>
     <w:tmpl w:val="2558147A"/>
@@ -3637,7 +4367,7 @@
       </w:rPr>
     </w:lvl>
   </w:abstractNum>
-  <w:abstractNum w:abstractNumId="4" w15:restartNumberingAfterBreak="0">
+  <w:abstractNum w:abstractNumId="8" w15:restartNumberingAfterBreak="0">
     <w:nsid w:val="47182C67"/>
     <w:multiLevelType w:val="multilevel"/>
     <w:tmpl w:val="58947F12"/>
@@ -3750,7 +4480,156 @@
       </w:pPr>
     </w:lvl>
   </w:abstractNum>
-  <w:abstractNum w:abstractNumId="5" w15:restartNumberingAfterBreak="0">
+  <w:abstractNum w:abstractNumId="9" w15:restartNumberingAfterBreak="0">
+    <w:nsid w:val="4C2E3660"/>
+    <w:multiLevelType w:val="multilevel"/>
+    <w:tmpl w:val="923EEA62"/>
+    <w:lvl w:ilvl="0">
+      <w:start w:val="1"/>
+      <w:numFmt w:val="bullet"/>
+      <w:lvlText w:val=""/>
+      <w:lvlJc w:val="left"/>
+      <w:pPr>
+        <w:tabs>
+          <w:tab w:val="num" w:pos="720"/>
+        </w:tabs>
+        <w:ind w:left="720" w:hanging="360"/>
+      </w:pPr>
+      <w:rPr>
+        <w:rFonts w:ascii="Symbol" w:hAnsi="Symbol" w:hint="default"/>
+        <w:sz w:val="20"/>
+      </w:rPr>
+    </w:lvl>
+    <w:lvl w:ilvl="1" w:tentative="1">
+      <w:start w:val="1"/>
+      <w:numFmt w:val="bullet"/>
+      <w:lvlText w:val=""/>
+      <w:lvlJc w:val="left"/>
+      <w:pPr>
+        <w:tabs>
+          <w:tab w:val="num" w:pos="1440"/>
+        </w:tabs>
+        <w:ind w:left="1440" w:hanging="360"/>
+      </w:pPr>
+      <w:rPr>
+        <w:rFonts w:ascii="Symbol" w:hAnsi="Symbol" w:hint="default"/>
+        <w:sz w:val="20"/>
+      </w:rPr>
+    </w:lvl>
+    <w:lvl w:ilvl="2" w:tentative="1">
+      <w:start w:val="1"/>
+      <w:numFmt w:val="bullet"/>
+      <w:lvlText w:val=""/>
+      <w:lvlJc w:val="left"/>
+      <w:pPr>
+        <w:tabs>
+          <w:tab w:val="num" w:pos="2160"/>
+        </w:tabs>
+        <w:ind w:left="2160" w:hanging="360"/>
+      </w:pPr>
+      <w:rPr>
+        <w:rFonts w:ascii="Symbol" w:hAnsi="Symbol" w:hint="default"/>
+        <w:sz w:val="20"/>
+      </w:rPr>
+    </w:lvl>
+    <w:lvl w:ilvl="3" w:tentative="1">
+      <w:start w:val="1"/>
+      <w:numFmt w:val="bullet"/>
+      <w:lvlText w:val=""/>
+      <w:lvlJc w:val="left"/>
+      <w:pPr>
+        <w:tabs>
+          <w:tab w:val="num" w:pos="2880"/>
+        </w:tabs>
+        <w:ind w:left="2880" w:hanging="360"/>
+      </w:pPr>
+      <w:rPr>
+        <w:rFonts w:ascii="Symbol" w:hAnsi="Symbol" w:hint="default"/>
+        <w:sz w:val="20"/>
+      </w:rPr>
+    </w:lvl>
+    <w:lvl w:ilvl="4" w:tentative="1">
+      <w:start w:val="1"/>
+      <w:numFmt w:val="bullet"/>
+      <w:lvlText w:val=""/>
+      <w:lvlJc w:val="left"/>
+      <w:pPr>
+        <w:tabs>
+          <w:tab w:val="num" w:pos="3600"/>
+        </w:tabs>
+        <w:ind w:left="3600" w:hanging="360"/>
+      </w:pPr>
+      <w:rPr>
+        <w:rFonts w:ascii="Symbol" w:hAnsi="Symbol" w:hint="default"/>
+        <w:sz w:val="20"/>
+      </w:rPr>
+    </w:lvl>
+    <w:lvl w:ilvl="5" w:tentative="1">
+      <w:start w:val="1"/>
+      <w:numFmt w:val="bullet"/>
+      <w:lvlText w:val=""/>
+      <w:lvlJc w:val="left"/>
+      <w:pPr>
+        <w:tabs>
+          <w:tab w:val="num" w:pos="4320"/>
+        </w:tabs>
+        <w:ind w:left="4320" w:hanging="360"/>
+      </w:pPr>
+      <w:rPr>
+        <w:rFonts w:ascii="Symbol" w:hAnsi="Symbol" w:hint="default"/>
+        <w:sz w:val="20"/>
+      </w:rPr>
+    </w:lvl>
+    <w:lvl w:ilvl="6" w:tentative="1">
+      <w:start w:val="1"/>
+      <w:numFmt w:val="bullet"/>
+      <w:lvlText w:val=""/>
+      <w:lvlJc w:val="left"/>
+      <w:pPr>
+        <w:tabs>
+          <w:tab w:val="num" w:pos="5040"/>
+        </w:tabs>
+        <w:ind w:left="5040" w:hanging="360"/>
+      </w:pPr>
+      <w:rPr>
+        <w:rFonts w:ascii="Symbol" w:hAnsi="Symbol" w:hint="default"/>
+        <w:sz w:val="20"/>
+      </w:rPr>
+    </w:lvl>
+    <w:lvl w:ilvl="7" w:tentative="1">
+      <w:start w:val="1"/>
+      <w:numFmt w:val="bullet"/>
+      <w:lvlText w:val=""/>
+      <w:lvlJc w:val="left"/>
+      <w:pPr>
+        <w:tabs>
+          <w:tab w:val="num" w:pos="5760"/>
+        </w:tabs>
+        <w:ind w:left="5760" w:hanging="360"/>
+      </w:pPr>
+      <w:rPr>
+        <w:rFonts w:ascii="Symbol" w:hAnsi="Symbol" w:hint="default"/>
+        <w:sz w:val="20"/>
+      </w:rPr>
+    </w:lvl>
+    <w:lvl w:ilvl="8" w:tentative="1">
+      <w:start w:val="1"/>
+      <w:numFmt w:val="bullet"/>
+      <w:lvlText w:val=""/>
+      <w:lvlJc w:val="left"/>
+      <w:pPr>
+        <w:tabs>
+          <w:tab w:val="num" w:pos="6480"/>
+        </w:tabs>
+        <w:ind w:left="6480" w:hanging="360"/>
+      </w:pPr>
+      <w:rPr>
+        <w:rFonts w:ascii="Symbol" w:hAnsi="Symbol" w:hint="default"/>
+        <w:sz w:val="20"/>
+      </w:rPr>
+    </w:lvl>
+  </w:abstractNum>
+  <w:abstractNum w:abstractNumId="10" w15:restartNumberingAfterBreak="0">
     <w:nsid w:val="60AC643A"/>
     <w:multiLevelType w:val="multilevel"/>
     <w:tmpl w:val="91922B3C"/>
@@ -3863,7 +4742,156 @@
       </w:pPr>
     </w:lvl>
   </w:abstractNum>
-  <w:abstractNum w:abstractNumId="6" w15:restartNumberingAfterBreak="0">
+  <w:abstractNum w:abstractNumId="11" w15:restartNumberingAfterBreak="0">
+    <w:nsid w:val="6EA570C9"/>
+    <w:multiLevelType w:val="multilevel"/>
+    <w:tmpl w:val="19E4C5A8"/>
+    <w:lvl w:ilvl="0">
+      <w:start w:val="1"/>
+      <w:numFmt w:val="bullet"/>
+      <w:lvlText w:val=""/>
+      <w:lvlJc w:val="left"/>
+      <w:pPr>
+        <w:tabs>
+          <w:tab w:val="num" w:pos="720"/>
+        </w:tabs>
+        <w:ind w:left="720" w:hanging="360"/>
+      </w:pPr>
+      <w:rPr>
+        <w:rFonts w:ascii="Symbol" w:hAnsi="Symbol" w:hint="default"/>
+        <w:sz w:val="20"/>
+      </w:rPr>
+    </w:lvl>
+    <w:lvl w:ilvl="1" w:tentative="1">
+      <w:start w:val="1"/>
+      <w:numFmt w:val="bullet"/>
+      <w:lvlText w:val=""/>
+      <w:lvlJc w:val="left"/>
+      <w:pPr>
+        <w:tabs>
+          <w:tab w:val="num" w:pos="1440"/>
+        </w:tabs>
+        <w:ind w:left="1440" w:hanging="360"/>
+      </w:pPr>
+      <w:rPr>
+        <w:rFonts w:ascii="Symbol" w:hAnsi="Symbol" w:hint="default"/>
+        <w:sz w:val="20"/>
+      </w:rPr>
+    </w:lvl>
+    <w:lvl w:ilvl="2" w:tentative="1">
+      <w:start w:val="1"/>
+      <w:numFmt w:val="bullet"/>
+      <w:lvlText w:val=""/>
+      <w:lvlJc w:val="left"/>
+      <w:pPr>
+        <w:tabs>
+          <w:tab w:val="num" w:pos="2160"/>
+        </w:tabs>
+        <w:ind w:left="2160" w:hanging="360"/>
+      </w:pPr>
+      <w:rPr>
+        <w:rFonts w:ascii="Symbol" w:hAnsi="Symbol" w:hint="default"/>
+        <w:sz w:val="20"/>
+      </w:rPr>
+    </w:lvl>
+    <w:lvl w:ilvl="3" w:tentative="1">
+      <w:start w:val="1"/>
+      <w:numFmt w:val="bullet"/>
+      <w:lvlText w:val=""/>
+      <w:lvlJc w:val="left"/>
+      <w:pPr>
+        <w:tabs>
+          <w:tab w:val="num" w:pos="2880"/>
+        </w:tabs>
+        <w:ind w:left="2880" w:hanging="360"/>
+      </w:pPr>
+      <w:rPr>
+        <w:rFonts w:ascii="Symbol" w:hAnsi="Symbol" w:hint="default"/>
+        <w:sz w:val="20"/>
+      </w:rPr>
+    </w:lvl>
+    <w:lvl w:ilvl="4" w:tentative="1">
+      <w:start w:val="1"/>
+      <w:numFmt w:val="bullet"/>
+      <w:lvlText w:val=""/>
+      <w:lvlJc w:val="left"/>
+      <w:pPr>
+        <w:tabs>
+          <w:tab w:val="num" w:pos="3600"/>
+        </w:tabs>
+        <w:ind w:left="3600" w:hanging="360"/>
+      </w:pPr>
+      <w:rPr>
+        <w:rFonts w:ascii="Symbol" w:hAnsi="Symbol" w:hint="default"/>
+        <w:sz w:val="20"/>
+      </w:rPr>
+    </w:lvl>
+    <w:lvl w:ilvl="5" w:tentative="1">
+      <w:start w:val="1"/>
+      <w:numFmt w:val="bullet"/>
+      <w:lvlText w:val=""/>
+      <w:lvlJc w:val="left"/>
+      <w:pPr>
+        <w:tabs>
+          <w:tab w:val="num" w:pos="4320"/>
+        </w:tabs>
+        <w:ind w:left="4320" w:hanging="360"/>
+      </w:pPr>
+      <w:rPr>
+        <w:rFonts w:ascii="Symbol" w:hAnsi="Symbol" w:hint="default"/>
+        <w:sz w:val="20"/>
+      </w:rPr>
+    </w:lvl>
+    <w:lvl w:ilvl="6" w:tentative="1">
+      <w:start w:val="1"/>
+      <w:numFmt w:val="bullet"/>
+      <w:lvlText w:val=""/>
+      <w:lvlJc w:val="left"/>
+      <w:pPr>
+        <w:tabs>
+          <w:tab w:val="num" w:pos="5040"/>
+        </w:tabs>
+        <w:ind w:left="5040" w:hanging="360"/>
+      </w:pPr>
+      <w:rPr>
+        <w:rFonts w:ascii="Symbol" w:hAnsi="Symbol" w:hint="default"/>
+        <w:sz w:val="20"/>
+      </w:rPr>
+    </w:lvl>
+    <w:lvl w:ilvl="7" w:tentative="1">
+      <w:start w:val="1"/>
+      <w:numFmt w:val="bullet"/>
+      <w:lvlText w:val=""/>
+      <w:lvlJc w:val="left"/>
+      <w:pPr>
+        <w:tabs>
+          <w:tab w:val="num" w:pos="5760"/>
+        </w:tabs>
+        <w:ind w:left="5760" w:hanging="360"/>
+      </w:pPr>
+      <w:rPr>
+        <w:rFonts w:ascii="Symbol" w:hAnsi="Symbol" w:hint="default"/>
+        <w:sz w:val="20"/>
+      </w:rPr>
+    </w:lvl>
+    <w:lvl w:ilvl="8" w:tentative="1">
+      <w:start w:val="1"/>
+      <w:numFmt w:val="bullet"/>
+      <w:lvlText w:val=""/>
+      <w:lvlJc w:val="left"/>
+      <w:pPr>
+        <w:tabs>
+          <w:tab w:val="num" w:pos="6480"/>
+        </w:tabs>
+        <w:ind w:left="6480" w:hanging="360"/>
+      </w:pPr>
+      <w:rPr>
+        <w:rFonts w:ascii="Symbol" w:hAnsi="Symbol" w:hint="default"/>
+        <w:sz w:val="20"/>
+      </w:rPr>
+    </w:lvl>
+  </w:abstractNum>
+  <w:abstractNum w:abstractNumId="12" w15:restartNumberingAfterBreak="0">
     <w:nsid w:val="7BDF6B1F"/>
     <w:multiLevelType w:val="hybridMultilevel"/>
     <w:tmpl w:val="8D184518"/>
@@ -3977,16 +5005,16 @@
     </w:lvl>
   </w:abstractNum>
   <w:num w:numId="1" w16cid:durableId="1532035967">
-    <w:abstractNumId w:val="3"/>
+    <w:abstractNumId w:val="7"/>
   </w:num>
   <w:num w:numId="2" w16cid:durableId="1487013247">
-    <w:abstractNumId w:val="6"/>
+    <w:abstractNumId w:val="12"/>
   </w:num>
   <w:num w:numId="3" w16cid:durableId="1052774572">
-    <w:abstractNumId w:val="4"/>
+    <w:abstractNumId w:val="8"/>
   </w:num>
   <w:num w:numId="4" w16cid:durableId="108477028">
-    <w:abstractNumId w:val="2"/>
+    <w:abstractNumId w:val="3"/>
   </w:num>
   <w:num w:numId="5" w16cid:durableId="490875681">
     <w:abstractNumId w:val="1"/>
@@ -3995,7 +5023,25 @@
     <w:abstractNumId w:val="0"/>
   </w:num>
   <w:num w:numId="7" w16cid:durableId="221719232">
+    <w:abstractNumId w:val="10"/>
+  </w:num>
+  <w:num w:numId="8" w16cid:durableId="418060559">
+    <w:abstractNumId w:val="2"/>
+  </w:num>
+  <w:num w:numId="9" w16cid:durableId="885603441">
+    <w:abstractNumId w:val="9"/>
+  </w:num>
+  <w:num w:numId="10" w16cid:durableId="1711570230">
+    <w:abstractNumId w:val="4"/>
+  </w:num>
+  <w:num w:numId="11" w16cid:durableId="1855877622">
     <w:abstractNumId w:val="5"/>
+  </w:num>
+  <w:num w:numId="12" w16cid:durableId="951594164">
+    <w:abstractNumId w:val="11"/>
+  </w:num>
+  <w:num w:numId="13" w16cid:durableId="1689257288">
+    <w:abstractNumId w:val="6"/>
   </w:num>
 </w:numbering>
 </file>
@@ -5011,6 +6057,36 @@
       <w:u w:val="single"/>
     </w:rPr>
   </w:style>
+  <w:style w:type="paragraph" w:styleId="NormalWeb">
+    <w:name w:val="Normal (Web)"/>
+    <w:basedOn w:val="Normal"/>
+    <w:uiPriority w:val="99"/>
+    <w:semiHidden/>
+    <w:unhideWhenUsed/>
+    <w:rsid w:val="00ED74AA"/>
+    <w:pPr>
+      <w:spacing w:before="100" w:beforeAutospacing="1" w:after="100" w:afterAutospacing="1" w:line="240" w:lineRule="auto"/>
+    </w:pPr>
+    <w:rPr>
+      <w:rFonts w:ascii="Times New Roman" w:eastAsia="Times New Roman" w:hAnsi="Times New Roman" w:cs="Times New Roman"/>
+      <w:kern w:val="0"/>
+      <w:sz w:val="24"/>
+      <w:szCs w:val="24"/>
+      <w:lang w:eastAsia="en-GB"/>
+      <w14:ligatures w14:val="none"/>
+    </w:rPr>
+  </w:style>
+  <w:style w:type="character" w:styleId="Strong">
+    <w:name w:val="Strong"/>
+    <w:basedOn w:val="DefaultParagraphFont"/>
+    <w:uiPriority w:val="22"/>
+    <w:qFormat/>
+    <w:rsid w:val="00ED74AA"/>
+    <w:rPr>
+      <w:b/>
+      <w:bCs/>
+    </w:rPr>
+  </w:style>
 </w:styles>
 </file>
 

</xml_diff>